<commit_message>
mini update de todo a joel.
</commit_message>
<xml_diff>
--- a/ToDoJoel.docx
+++ b/ToDoJoel.docx
@@ -5,14 +5,20 @@
     <w:p>
       <w:pPr>
         <w:jc w:val="center"/>
-      </w:pPr>
-      <w:r>
+        <w:rPr>
+          <w:b/>
+        </w:rPr>
+      </w:pPr>
+      <w:r>
+        <w:rPr>
+          <w:b/>
+        </w:rPr>
         <w:t>TODO Joël</w:t>
       </w:r>
     </w:p>
     <w:p>
       <w:pPr>
-        <w:pStyle w:val="Paragraphedeliste"/>
+        <w:pStyle w:val="ListParagraph"/>
         <w:numPr>
           <w:ilvl w:val="0"/>
           <w:numId w:val="1"/>
@@ -21,10 +27,13 @@
       <w:r>
         <w:t>Gérer les avancements de Tournoi</w:t>
       </w:r>
+      <w:r>
+        <w:t>.</w:t>
+      </w:r>
     </w:p>
     <w:p>
       <w:pPr>
-        <w:pStyle w:val="Paragraphedeliste"/>
+        <w:pStyle w:val="ListParagraph"/>
         <w:numPr>
           <w:ilvl w:val="0"/>
           <w:numId w:val="1"/>
@@ -33,10 +42,13 @@
       <w:r>
         <w:t>Pouvoir réserver un ou plusieurs Kiosques</w:t>
       </w:r>
+      <w:r>
+        <w:t>.</w:t>
+      </w:r>
     </w:p>
     <w:p>
       <w:pPr>
-        <w:pStyle w:val="Paragraphedeliste"/>
+        <w:pStyle w:val="ListParagraph"/>
         <w:numPr>
           <w:ilvl w:val="0"/>
           <w:numId w:val="1"/>
@@ -45,10 +57,13 @@
       <w:r>
         <w:t>Visualiser le plan de la salle</w:t>
       </w:r>
+      <w:r>
+        <w:t>.</w:t>
+      </w:r>
     </w:p>
     <w:p>
       <w:pPr>
-        <w:pStyle w:val="Paragraphedeliste"/>
+        <w:pStyle w:val="ListParagraph"/>
         <w:numPr>
           <w:ilvl w:val="0"/>
           <w:numId w:val="1"/>
@@ -57,10 +72,28 @@
       <w:r>
         <w:t>Faire la validation afin que l’on ne puisse pas réserver une salle qui n’est plus disponible/déjà utilisé dans l’horaire</w:t>
       </w:r>
+      <w:r>
+        <w:t>.</w:t>
+      </w:r>
     </w:p>
     <w:p>
       <w:pPr>
-        <w:pStyle w:val="Paragraphedeliste"/>
+        <w:pStyle w:val="ListParagraph"/>
+        <w:numPr>
+          <w:ilvl w:val="0"/>
+          <w:numId w:val="1"/>
+        </w:numPr>
+      </w:pPr>
+      <w:r>
+        <w:t>Vérifier qu’il y bien de la traduction partout, ça devrait être le cas</w:t>
+      </w:r>
+      <w:r>
+        <w:t>.</w:t>
+      </w:r>
+    </w:p>
+    <w:p>
+      <w:pPr>
+        <w:pStyle w:val="ListParagraph"/>
       </w:pPr>
       <w:bookmarkStart w:id="0" w:name="_GoBack"/>
       <w:bookmarkEnd w:id="0"/>
@@ -566,13 +599,13 @@
     <w:name w:val="Normal"/>
     <w:qFormat/>
   </w:style>
-  <w:style w:type="character" w:default="1" w:styleId="Policepardfaut">
+  <w:style w:type="character" w:default="1" w:styleId="DefaultParagraphFont">
     <w:name w:val="Default Paragraph Font"/>
     <w:uiPriority w:val="1"/>
     <w:semiHidden/>
     <w:unhideWhenUsed/>
   </w:style>
-  <w:style w:type="table" w:default="1" w:styleId="TableauNormal">
+  <w:style w:type="table" w:default="1" w:styleId="TableNormal">
     <w:name w:val="Normal Table"/>
     <w:uiPriority w:val="99"/>
     <w:semiHidden/>
@@ -587,13 +620,13 @@
       </w:tblCellMar>
     </w:tblPr>
   </w:style>
-  <w:style w:type="numbering" w:default="1" w:styleId="Aucuneliste">
+  <w:style w:type="numbering" w:default="1" w:styleId="NoList">
     <w:name w:val="No List"/>
     <w:uiPriority w:val="99"/>
     <w:semiHidden/>
     <w:unhideWhenUsed/>
   </w:style>
-  <w:style w:type="paragraph" w:styleId="Paragraphedeliste">
+  <w:style w:type="paragraph" w:styleId="ListParagraph">
     <w:name w:val="List Paragraph"/>
     <w:basedOn w:val="Normal"/>
     <w:uiPriority w:val="34"/>

</xml_diff>